<commit_message>
text review / small structure changes
</commit_message>
<xml_diff>
--- a/Analyse_Schlosslauf.docx
+++ b/Analyse_Schlosslauf.docx
@@ -1987,10 +1987,7 @@
         <w:t>Die Vermischungen von verschiedenen Codearten sowie das unterschiedliche Handhaben von denselben Sachen sollte vermieden werden.</w:t>
       </w:r>
       <w:r>
-        <w:t xml:space="preserve"> </w:t>
-      </w:r>
-      <w:r>
-        <w:t>Die anderen inc.php-Dateien könnten auch direkt als HTML-Files gespeichert werden, dies würde dem PHP-Interpreter einiges an Arbeit ersparen. Weiter sollten die Standardtags sich nicht in dem index.php-File befinden, sondern in einem HTML-Template besser von der Logik abgetrennt werden.</w:t>
+        <w:t xml:space="preserve"> Die anderen inc.php-Dateien könnten auch direkt als HTML-Files gespeichert werden, dies würde dem PHP-Interpreter einiges an Arbeit ersparen. Weiter sollten die Standardtags sich nicht in dem index.php-File befinden, sondern in einem HTML-Template besser von der Logik abgetrennt werden.</w:t>
       </w:r>
     </w:p>
     <w:p>
@@ -2066,368 +2063,45 @@
       </w:r>
     </w:p>
     <w:p/>
+    <w:p>
+      <w:r>
+        <w:t xml:space="preserve">login: MD5 </w:t>
+      </w:r>
+      <w:r>
+        <w:sym w:font="Wingdings" w:char="F0E0"/>
+      </w:r>
+      <w:r>
+        <w:t xml:space="preserve"> Rainbowtable</w:t>
+      </w:r>
+    </w:p>
+    <w:p>
+      <w:r>
+        <w:t xml:space="preserve">beliebig oft mit gleichem usernamen einloggen </w:t>
+      </w:r>
+      <w:r>
+        <w:sym w:font="Wingdings" w:char="F0E0"/>
+      </w:r>
+      <w:r>
+        <w:t xml:space="preserve"> Brute Force</w:t>
+      </w:r>
+    </w:p>
+    <w:p>
+      <w:r>
+        <w:t>noch keine Registrierung möglich, nur sekretärin mit schwachem login</w:t>
+      </w:r>
+    </w:p>
     <w:p/>
     <w:p/>
     <w:p>
       <w:r>
-        <w:t xml:space="preserve">login: MD5 </w:t>
-      </w:r>
-      <w:r>
-        <w:sym w:font="Wingdings" w:char="F0E0"/>
-      </w:r>
-      <w:r>
-        <w:t xml:space="preserve"> Rainbowtable</w:t>
-      </w:r>
-    </w:p>
-    <w:p>
-      <w:r>
-        <w:t xml:space="preserve">beliebig oft mit gleichem usernamen einloggen </w:t>
-      </w:r>
-      <w:r>
-        <w:sym w:font="Wingdings" w:char="F0E0"/>
-      </w:r>
-      <w:r>
-        <w:t xml:space="preserve"> Brute Force</w:t>
-      </w:r>
-    </w:p>
-    <w:p/>
-    <w:p>
-      <w:r>
-        <w:t>noch keine Registrierung möglich, nur sekretärin mit schwachem login</w:t>
-      </w:r>
-    </w:p>
-    <w:p/>
-    <w:p>
-      <w:pPr>
-        <w:pStyle w:val="berschrift2"/>
-      </w:pPr>
-      <w:r>
-        <w:t>Konfiguration</w:t>
-      </w:r>
-    </w:p>
-    <w:p>
-      <w:r>
-        <w:t>Ordnerstruktur</w:t>
-      </w:r>
-      <w:r>
-        <w:t xml:space="preserve"> nicht</w:t>
-      </w:r>
-      <w:r>
-        <w:t xml:space="preserve"> anzeigen</w:t>
-      </w:r>
-    </w:p>
-    <w:p>
-      <w:r>
-        <w:t xml:space="preserve">File kann einfach angezeigt werden, datenbank kann downloaded werden </w:t>
-      </w:r>
-      <w:r>
-        <w:sym w:font="Wingdings" w:char="F0E0"/>
-      </w:r>
-      <w:r>
-        <w:t xml:space="preserve"> inklusive logindaten!!!</w:t>
-      </w:r>
-    </w:p>
-    <w:p>
-      <w:r>
-        <w:t>PHP-Version 5.6</w:t>
-      </w:r>
-    </w:p>
-    <w:p/>
-    <w:p>
-      <w:pPr>
-        <w:pStyle w:val="berschrift2"/>
-      </w:pPr>
-      <w:r>
-        <w:t>Weitere Mängel</w:t>
-      </w:r>
-    </w:p>
-    <w:p>
-      <w:r>
-        <w:t>Errorseite nicht einfach fail, sondern besser login mit usernamen</w:t>
-      </w:r>
-    </w:p>
-    <w:p>
-      <w:r>
-        <w:t>Falsche Zeichen / Rechtschreibfehler</w:t>
-      </w:r>
-    </w:p>
-    <w:p>
-      <w:r>
-        <w:t>login anzeige</w:t>
-      </w:r>
-    </w:p>
-    <w:p/>
-    <w:p/>
-    <w:p>
-      <w:pPr>
-        <w:pStyle w:val="berschrift1"/>
-      </w:pPr>
-      <w:bookmarkStart w:id="4" w:name="_Toc501521475"/>
-      <w:r>
-        <w:t xml:space="preserve">Bericht </w:t>
-      </w:r>
-      <w:r>
-        <w:t>Sicherheitsrisiken</w:t>
-      </w:r>
-      <w:bookmarkEnd w:id="4"/>
-    </w:p>
-    <w:p>
-      <w:r>
-        <w:t>Zusammenfassung der Risiken</w:t>
-      </w:r>
-    </w:p>
-    <w:p>
-      <w:pPr>
-        <w:pStyle w:val="berschrift1"/>
-      </w:pPr>
-      <w:bookmarkStart w:id="5" w:name="_Toc501521476"/>
-      <w:r>
-        <w:lastRenderedPageBreak/>
-        <w:t>V</w:t>
-      </w:r>
-      <w:r>
-        <w:t>erbesserungen</w:t>
-      </w:r>
-      <w:bookmarkEnd w:id="5"/>
-    </w:p>
-    <w:p/>
-    <w:p>
-      <w:pPr>
-        <w:pStyle w:val="berschrift2"/>
-      </w:pPr>
-      <w:r>
-        <w:t>Architektur</w:t>
-      </w:r>
-    </w:p>
-    <w:p>
-      <w:r>
-        <w:t>Text mit Beschrieb, Bild neue Datenstruktur.</w:t>
-      </w:r>
-    </w:p>
-    <w:p/>
+        <w:t>Ordnen nach OSWAB oder wie es heisst!</w:t>
+      </w:r>
+    </w:p>
     <w:p>
       <w:pPr>
         <w:pStyle w:val="berschrift3"/>
       </w:pPr>
       <w:r>
-        <w:t>Datenlayer</w:t>
-      </w:r>
-    </w:p>
-    <w:p>
-      <w:pPr>
-        <w:pStyle w:val="Listenabsatz"/>
-        <w:numPr>
-          <w:ilvl w:val="0"/>
-          <w:numId w:val="1"/>
-        </w:numPr>
-      </w:pPr>
-      <w:r>
-        <w:t>Logindaten aus schlosslauf.sql entfernen</w:t>
-      </w:r>
-    </w:p>
-    <w:p>
-      <w:pPr>
-        <w:pStyle w:val="Listenabsatz"/>
-        <w:numPr>
-          <w:ilvl w:val="0"/>
-          <w:numId w:val="1"/>
-        </w:numPr>
-      </w:pPr>
-      <w:r>
-        <w:t>Ordnerstruktur anpassen</w:t>
-      </w:r>
-    </w:p>
-    <w:p>
-      <w:pPr>
-        <w:pStyle w:val="Listenabsatz"/>
-        <w:numPr>
-          <w:ilvl w:val="1"/>
-          <w:numId w:val="1"/>
-        </w:numPr>
-      </w:pPr>
-      <w:r>
-        <w:t>eigener Ordner</w:t>
-      </w:r>
-    </w:p>
-    <w:p>
-      <w:pPr>
-        <w:pStyle w:val="Listenabsatz"/>
-        <w:numPr>
-          <w:ilvl w:val="0"/>
-          <w:numId w:val="1"/>
-        </w:numPr>
-      </w:pPr>
-      <w:r>
-        <w:t>Daten aus file.txt in die Datenbank ‘schlosslauf’ integrieren</w:t>
-      </w:r>
-    </w:p>
-    <w:p>
-      <w:pPr>
-        <w:pStyle w:val="Listenabsatz"/>
-        <w:numPr>
-          <w:ilvl w:val="1"/>
-          <w:numId w:val="1"/>
-        </w:numPr>
-      </w:pPr>
-      <w:r>
-        <w:t>Logik dazu nicht vergessen!</w:t>
-      </w:r>
-    </w:p>
-    <w:p>
-      <w:pPr>
-        <w:pStyle w:val="Listenabsatz"/>
-        <w:numPr>
-          <w:ilvl w:val="0"/>
-          <w:numId w:val="1"/>
-        </w:numPr>
-      </w:pPr>
-      <w:r>
-        <w:t>Andere Verschlüsselung als MD5 verwenden</w:t>
-      </w:r>
-    </w:p>
-    <w:p/>
-    <w:p/>
-    <w:p>
-      <w:pPr>
-        <w:pStyle w:val="berschrift3"/>
-      </w:pPr>
-      <w:r>
-        <w:t>Businesslayer</w:t>
-      </w:r>
-    </w:p>
-    <w:p>
-      <w:pPr>
-        <w:pStyle w:val="Listenabsatz"/>
-        <w:numPr>
-          <w:ilvl w:val="0"/>
-          <w:numId w:val="4"/>
-        </w:numPr>
-      </w:pPr>
-      <w:r>
-        <w:t>Ordnerstruktur anpassen</w:t>
-      </w:r>
-    </w:p>
-    <w:p>
-      <w:pPr>
-        <w:pStyle w:val="Listenabsatz"/>
-        <w:numPr>
-          <w:ilvl w:val="0"/>
-          <w:numId w:val="4"/>
-        </w:numPr>
-      </w:pPr>
-      <w:r>
-        <w:t>Aufruf-Überprüfungen einbauen in allen Files</w:t>
-      </w:r>
-    </w:p>
-    <w:p/>
-    <w:p/>
-    <w:p>
-      <w:pPr>
-        <w:pStyle w:val="berschrift3"/>
-      </w:pPr>
-      <w:r>
-        <w:t>Presentationlayer</w:t>
-      </w:r>
-    </w:p>
-    <w:p>
-      <w:pPr>
-        <w:pStyle w:val="Listenabsatz"/>
-        <w:numPr>
-          <w:ilvl w:val="0"/>
-          <w:numId w:val="3"/>
-        </w:numPr>
-      </w:pPr>
-      <w:r>
-        <w:t>Ordnerstruktur anpassen</w:t>
-      </w:r>
-    </w:p>
-    <w:p>
-      <w:pPr>
-        <w:pStyle w:val="Listenabsatz"/>
-        <w:numPr>
-          <w:ilvl w:val="0"/>
-          <w:numId w:val="3"/>
-        </w:numPr>
-      </w:pPr>
-      <w:r>
-        <w:t xml:space="preserve">HTML aus PHP-Dateien extrahieren / bzw. Dateien von PHP-Dateien in </w:t>
-      </w:r>
-      <w:r>
-        <w:t>HTML-Dateien ändern</w:t>
-      </w:r>
-    </w:p>
-    <w:p>
-      <w:pPr>
-        <w:pStyle w:val="Listenabsatz"/>
-        <w:numPr>
-          <w:ilvl w:val="1"/>
-          <w:numId w:val="3"/>
-        </w:numPr>
-      </w:pPr>
-      <w:r>
-        <w:t>inc.php-Dateien als HTML-Files speichern</w:t>
-      </w:r>
-    </w:p>
-    <w:p>
-      <w:pPr>
-        <w:pStyle w:val="Listenabsatz"/>
-        <w:numPr>
-          <w:ilvl w:val="2"/>
-          <w:numId w:val="3"/>
-        </w:numPr>
-      </w:pPr>
-      <w:r>
-        <w:t>ausser navigation.inc.php, da diese dynamisch aufgebaut wird</w:t>
-      </w:r>
-    </w:p>
-    <w:p>
-      <w:pPr>
-        <w:pStyle w:val="Listenabsatz"/>
-        <w:numPr>
-          <w:ilvl w:val="1"/>
-          <w:numId w:val="3"/>
-        </w:numPr>
-      </w:pPr>
-      <w:r>
-        <w:t>HTML-Template erstellen (aus index.php extrahieren)</w:t>
-      </w:r>
-    </w:p>
-    <w:p>
-      <w:pPr>
-        <w:pStyle w:val="Listenabsatz"/>
-        <w:numPr>
-          <w:ilvl w:val="0"/>
-          <w:numId w:val="3"/>
-        </w:numPr>
-      </w:pPr>
-      <w:r>
-        <w:t>style.css entfernen</w:t>
-      </w:r>
-    </w:p>
-    <w:p/>
-    <w:p>
-      <w:pPr>
-        <w:pStyle w:val="berschrift2"/>
-      </w:pPr>
-      <w:r>
-        <w:t>Konfiguration</w:t>
-      </w:r>
-    </w:p>
-    <w:p/>
-    <w:p>
-      <w:pPr>
-        <w:pStyle w:val="berschrift2"/>
-      </w:pPr>
-      <w:r>
-        <w:t>Sicherheitsrelevante Schwachstellen</w:t>
-      </w:r>
-    </w:p>
-    <w:p/>
-    <w:p>
-      <w:pPr>
-        <w:pStyle w:val="berschrift3"/>
-      </w:pPr>
-      <w:r>
         <w:t>File Manipulation</w:t>
       </w:r>
     </w:p>
@@ -2456,7 +2130,7 @@
           <w:noProof/>
         </w:rPr>
         <w:drawing>
-          <wp:inline distT="0" distB="0" distL="0" distR="0" wp14:anchorId="31256208" wp14:editId="022E8BF6">
+          <wp:inline distT="0" distB="0" distL="0" distR="0" wp14:anchorId="14D8D3B0" wp14:editId="5D3DC4D4">
             <wp:extent cx="3646170" cy="280536"/>
             <wp:effectExtent l="0" t="0" r="0" b="5715"/>
             <wp:docPr id="4" name="Grafik 4"/>
@@ -2513,7 +2187,6 @@
     </w:p>
     <w:p>
       <w:r>
-        <w:lastRenderedPageBreak/>
         <w:t>Ein Beispiel:</w:t>
       </w:r>
     </w:p>
@@ -2523,7 +2196,7 @@
           <w:noProof/>
         </w:rPr>
         <w:drawing>
-          <wp:inline distT="0" distB="0" distL="0" distR="0" wp14:anchorId="4EBC1D4B" wp14:editId="21BC9BEE">
+          <wp:inline distT="0" distB="0" distL="0" distR="0" wp14:anchorId="25B4D435" wp14:editId="253DAAE8">
             <wp:extent cx="4149090" cy="340727"/>
             <wp:effectExtent l="0" t="0" r="3810" b="2540"/>
             <wp:docPr id="6" name="Grafik 6"/>
@@ -2572,7 +2245,40 @@
         <w:t>Be</w:t>
       </w:r>
       <w:r>
-        <w:t>i der Applikation ist deshalb sehr wichtig, dass man deshalb immer die Usereingaben auf allfällige Attacken untersucht (z.B. mit htmlspecialchars) und falls die einzugebenden Werte beschränkt sind, sogar eine Whitelist mit den zugelassenen Werten erstellt, so dass man den Userinput jeweils nur mit der Whitelist vergleichen muss.</w:t>
+        <w:t>i der Applikation ist deshalb sehr wichtig, dass man deshalb immer die Usereingaben auf allfällige Attacken untersucht (z.B. mit</w:t>
+      </w:r>
+      <w:r>
+        <w:t xml:space="preserve"> der Funktion</w:t>
+      </w:r>
+      <w:r>
+        <w:t xml:space="preserve"> htmlspecialchars)</w:t>
+      </w:r>
+      <w:r>
+        <w:t>. F</w:t>
+      </w:r>
+      <w:r>
+        <w:t xml:space="preserve">alls die einzugebenden Werte beschränkt </w:t>
+      </w:r>
+      <w:r>
+        <w:t>sein sollten</w:t>
+      </w:r>
+      <w:r>
+        <w:t xml:space="preserve">, </w:t>
+      </w:r>
+      <w:r>
+        <w:t xml:space="preserve">sollte </w:t>
+      </w:r>
+      <w:r>
+        <w:t>sogar eine Whitelist mit den zugelassenen Werten erstellt</w:t>
+      </w:r>
+      <w:r>
+        <w:t xml:space="preserve"> werden</w:t>
+      </w:r>
+      <w:r>
+        <w:t>, so dass man den Userinput jeweils nur mit der Whitelist vergleichen muss.</w:t>
+      </w:r>
+      <w:r>
+        <w:t xml:space="preserve"> Eine Whitelist für ein Bilderupload könnte beispielsweise aus ‘.jpg’, ‘.jpeg’ und ‘.png’ bestehen. So könnte bereits verhindert werden, dass ein PHP-File über den Upload auf unseren Server gelangt.</w:t>
       </w:r>
     </w:p>
     <w:p>
@@ -2580,6 +2286,7 @@
         <w:pStyle w:val="berschrift3"/>
       </w:pPr>
       <w:r>
+        <w:lastRenderedPageBreak/>
         <w:t>Cross Site Scripting</w:t>
       </w:r>
     </w:p>
@@ -2599,7 +2306,7 @@
           <w:noProof/>
         </w:rPr>
         <w:drawing>
-          <wp:inline distT="0" distB="0" distL="0" distR="0" wp14:anchorId="5BB6CBCE" wp14:editId="0EB58F95">
+          <wp:inline distT="0" distB="0" distL="0" distR="0" wp14:anchorId="49D23BDB" wp14:editId="214F1588">
             <wp:extent cx="2270760" cy="252307"/>
             <wp:effectExtent l="0" t="0" r="0" b="0"/>
             <wp:docPr id="7" name="Grafik 7"/>
@@ -2661,7 +2368,15 @@
       </w:r>
     </w:p>
     <w:p>
-      <w:r>
+      <w:pPr>
+        <w:rPr>
+          <w:color w:val="FF0000"/>
+        </w:rPr>
+      </w:pPr>
+      <w:r>
+        <w:rPr>
+          <w:color w:val="FF0000"/>
+        </w:rPr>
         <w:t>save.php, index.php , login.php</w:t>
       </w:r>
     </w:p>
@@ -2676,7 +2391,7 @@
           <w:noProof/>
         </w:rPr>
         <w:drawing>
-          <wp:inline distT="0" distB="0" distL="0" distR="0" wp14:anchorId="6651F043" wp14:editId="707B2FD3">
+          <wp:inline distT="0" distB="0" distL="0" distR="0" wp14:anchorId="71F9B521" wp14:editId="13A6B212">
             <wp:extent cx="3362717" cy="232410"/>
             <wp:effectExtent l="0" t="0" r="9525" b="0"/>
             <wp:docPr id="8" name="Grafik 8"/>
@@ -2728,7 +2443,13 @@
     </w:p>
     <w:p>
       <w:r>
-        <w:t>Da nach der Analyse klar ist, dass es keine Cross Site Scripting Probleme vorhanden sind, müssen wir diesbezüglich nicht viel unternehmen. Ein Teil von Cross Site Scripting wird auch durch die File Manipulation abgedeckt, bei welcher Script Code in Files abgespeichert werden könnte. Da das Vorgehen bei File Manipulation aber schon definiert ist, können wir diese Schritte hier weglassen.</w:t>
+        <w:t>Da nach der Analyse klar ist, dass es keine Cross Site Scripting Probleme vorhanden sind, müssen wir diesbezüglich nicht viel unternehmen. Ein Teil von Cross Site Scripting wird auch durch die File</w:t>
+      </w:r>
+      <w:r>
+        <w:t>-</w:t>
+      </w:r>
+      <w:r>
+        <w:t>Manipulation abgedeckt, bei welcher Script Code in Files abgespeichert werden könnte. Da das Vorgehen bei File Manipulation aber schon definiert ist, können wir diese Schritte hier weglassen.</w:t>
       </w:r>
     </w:p>
     <w:p>
@@ -2736,12 +2457,57 @@
         <w:pStyle w:val="berschrift3"/>
       </w:pPr>
       <w:r>
-        <w:t>Encoding</w:t>
-      </w:r>
-    </w:p>
-    <w:p>
-      <w:r>
-        <w:t xml:space="preserve">Je nach dem wie ein File codiert ist, können einige Zeichen nicht richtig interpretiert werden. Ein grosses Problem sind immer wieder die Umlaute "ä", "ö" und "ü". Deshalb ist es wichtig gerade bei deutschen und internationalen Applikationen Encoding-Standards zu benutzen, welche die verschiedensten Zeichen anzeigen kann. </w:t>
+        <w:t>Penetrationtests</w:t>
+      </w:r>
+    </w:p>
+    <w:p>
+      <w:pPr>
+        <w:rPr>
+          <w:color w:val="FF0000"/>
+        </w:rPr>
+      </w:pPr>
+      <w:r>
+        <w:rPr>
+          <w:color w:val="FF0000"/>
+        </w:rPr>
+        <w:t>OWASP Zap durchführen</w:t>
+      </w:r>
+      <w:r>
+        <w:rPr>
+          <w:color w:val="FF0000"/>
+        </w:rPr>
+        <w:t xml:space="preserve"> und protokollieren</w:t>
+      </w:r>
+    </w:p>
+    <w:p>
+      <w:pPr>
+        <w:pStyle w:val="berschrift3"/>
+      </w:pPr>
+      <w:r>
+        <w:t>Verschlüsselung</w:t>
+      </w:r>
+    </w:p>
+    <w:p>
+      <w:r>
+        <w:t>Die Verschlüsselung von sensitiven Daten in eine Applikation ist ein sehr wichtiger Sicherheit</w:t>
+      </w:r>
+      <w:r>
+        <w:t>saspekt</w:t>
+      </w:r>
+      <w:r>
+        <w:t>. Ist diese Verschlüsselung z.B. bei Passwörtern nicht vorhanden, schwach oder veraltet, ist es sehr einfach ein</w:t>
+      </w:r>
+      <w:r>
+        <w:t xml:space="preserve">en Account </w:t>
+      </w:r>
+      <w:r>
+        <w:t xml:space="preserve">zu knacken. Deshalb ist es wichtig, dass man die sensitiven Daten verschlüsselt und </w:t>
+      </w:r>
+      <w:r>
+        <w:t xml:space="preserve">dazu auch </w:t>
+      </w:r>
+      <w:r>
+        <w:t>eine passende Verschlüsselungstechnik wählt. Dabei ist nicht nur die Verschlüsselungstechnik wichtig, sondern auch der Gebrauch von Salt und Pepper. So werden die sensitiven Daten optimal geschützt.</w:t>
       </w:r>
     </w:p>
     <w:p>
@@ -2754,7 +2520,39 @@
     </w:p>
     <w:p>
       <w:r>
-        <w:t>Die Applikation kann momentan mit den Umlauten nicht umgehen und zeigt dort deshalb falsche Zeichen an in den Files aufgaben.inc.php und eigenschaften.in.php.</w:t>
+        <w:t>Die Passwörter in der Datenbank von Schlosslauf werden verschlüsselt abgespeichert. Jedoch haben wir das Problem, dass ein Angreifer</w:t>
+      </w:r>
+      <w:r>
+        <w:t>, der sich</w:t>
+      </w:r>
+      <w:r>
+        <w:t xml:space="preserve"> Zugriff auf die Daten </w:t>
+      </w:r>
+      <w:r>
+        <w:t>beschaffen kann</w:t>
+      </w:r>
+      <w:r>
+        <w:t>, die Passwörter sehr schnell geknackt hat</w:t>
+      </w:r>
+      <w:r>
+        <w:t>.</w:t>
+      </w:r>
+      <w:r>
+        <w:t xml:space="preserve"> Dies liegt daran, dass die verwendete</w:t>
+      </w:r>
+      <w:r>
+        <w:t xml:space="preserve"> md5-Verschlüsselung sehr bekannt ist.</w:t>
+      </w:r>
+    </w:p>
+    <w:p>
+      <w:r>
+        <w:t xml:space="preserve">Beim Eingeben des </w:t>
+      </w:r>
+      <w:r>
+        <w:t xml:space="preserve">gespeicherten </w:t>
+      </w:r>
+      <w:r>
+        <w:t>md5-Wertes im Browser wird einem direkt der entschlüsselte Wert geliefert. Dafür braucht man also nicht mal mehr ein Entschlüsselungsprogramm.</w:t>
       </w:r>
     </w:p>
     <w:p>
@@ -2767,31 +2565,12 @@
     </w:p>
     <w:p>
       <w:r>
-        <w:t>Die Files, welche falsch encoded (UTF-8) sind, müssen in konvertiert werden in ein anderes Code-Format. In dieser Applikation sind folgende Files betroffen:</w:t>
-      </w:r>
-    </w:p>
-    <w:p>
-      <w:pPr>
-        <w:pStyle w:val="Listenabsatz"/>
-        <w:numPr>
-          <w:ilvl w:val="0"/>
-          <w:numId w:val="5"/>
-        </w:numPr>
-      </w:pPr>
-      <w:r>
-        <w:t>aufgaben.inc.php</w:t>
-      </w:r>
-    </w:p>
-    <w:p>
-      <w:pPr>
-        <w:pStyle w:val="Listenabsatz"/>
-        <w:numPr>
-          <w:ilvl w:val="0"/>
-          <w:numId w:val="5"/>
-        </w:numPr>
-      </w:pPr>
-      <w:r>
-        <w:t>eigenschaften.in.php</w:t>
+        <w:t>Damit die Passwörter der Applikation etwas sicherer sind, muss deshalb eine andere Verschlüsselungstechnik verwendet werden. Am besten eine eher neue, noch nicht so bekannte. So ist die Wahrscheinlichkeit, dass bereits viele Rainbow-Tables existieren, etwas kleiner. Ausserdem sollte zum Passwort ein Salt-Wert hinzugefügt werden und ein Pepper definiert sein.</w:t>
+      </w:r>
+    </w:p>
+    <w:p>
+      <w:r>
+        <w:t>Deshalb der Vorschlag anstelle der md5-Funktion in PHP die password_hash-Funktion zu verwenden. Sie ist sicherer als md5, jünger und bietet gleich noch die Möglichkeit einen Salt hinzuzufügen.</w:t>
       </w:r>
     </w:p>
     <w:p>
@@ -2800,67 +2579,6 @@
       </w:pPr>
       <w:r>
         <w:lastRenderedPageBreak/>
-        <w:t>Penetrationtests</w:t>
-      </w:r>
-    </w:p>
-    <w:p>
-      <w:r>
-        <w:t>OWASP Zap durchführen</w:t>
-      </w:r>
-    </w:p>
-    <w:p>
-      <w:pPr>
-        <w:pStyle w:val="berschrift3"/>
-      </w:pPr>
-      <w:r>
-        <w:t>Verschlüsselung</w:t>
-      </w:r>
-    </w:p>
-    <w:p>
-      <w:r>
-        <w:t>Die Verschlüsselung von sensitiven Daten in eine Applikation ist ein sehr wichtiger Punkt der Sicherheit. Ist diese Verschlüsselung z.B. bei Passwörtern nicht vorhanden, schwach oder veraltet, ist es sehr einfach ein Konto zu knacken. Deshalb ist es wichtig, dass man die sensitiven Daten verschlüsselt und eine passende Verschlüsselungstechnik wählt. Dabei ist nicht nur die Verschlüsselungstechnik wichtig, sondern auch der Gebrauch von Salt und Pepper. So werden die sensitiven Daten optimal geschützt.</w:t>
-      </w:r>
-    </w:p>
-    <w:p>
-      <w:pPr>
-        <w:pStyle w:val="berschrift4"/>
-      </w:pPr>
-      <w:r>
-        <w:t>Vorhandene Probleme</w:t>
-      </w:r>
-    </w:p>
-    <w:p>
-      <w:r>
-        <w:t xml:space="preserve">Die Passwörter in der Datenbank von Schlosslauf werden verschlüsselt abgespeichert. Jedoch haben wir das Problem, dass falls ein Angreifer Zugriff auf die Daten erhält, er die Passwörter sehr schnell geknackt hat, da die md5-Verschlüsselung sehr bekannt ist. </w:t>
-      </w:r>
-      <w:r>
-        <w:br/>
-        <w:t>Beim Eingeben des md5-Wertes im Browser wird einem direkt der entschlüsselte Wert geliefert. Dafür braucht man also nicht mal mehr ein Entschlüsselungsprogramm.</w:t>
-      </w:r>
-    </w:p>
-    <w:p>
-      <w:pPr>
-        <w:pStyle w:val="berschrift4"/>
-      </w:pPr>
-      <w:r>
-        <w:t>Weiteres Vorgehen</w:t>
-      </w:r>
-    </w:p>
-    <w:p>
-      <w:r>
-        <w:t>Damit die Passwörter der Applikation etwas sicherer sind, muss deshalb eine andere Verschlüsselungstechnik verwendet werden. Am besten eine eher neue, noch nicht so bekannte. So ist die Wahrscheinlichkeit, dass bereits viele Rainbow-Tables existieren, etwas kleiner. Ausserdem sollte zum Passwort ein Salt-Wert hinzugefügt werden und ein Pepper definiert sein.</w:t>
-      </w:r>
-    </w:p>
-    <w:p>
-      <w:r>
-        <w:t>Deshalb der Vorschlag anstelle der md5-Funktion in PHP die password_hash-Funktion zu verwenden. Sie ist sicherer als md5, jünger und bietet gleich noch die Möglichkeit einen Salt hinzuzufügen.</w:t>
-      </w:r>
-    </w:p>
-    <w:p>
-      <w:pPr>
-        <w:pStyle w:val="berschrift3"/>
-      </w:pPr>
-      <w:r>
         <w:t>SQL Injection</w:t>
       </w:r>
     </w:p>
@@ -2880,7 +2598,19 @@
         <w:rPr>
           <w:lang w:val="de-DE"/>
         </w:rPr>
-        <w:t xml:space="preserve">em Server willkürlich SQL Code ausführen ist von SQL Injection die Rede. Hierbei ist die Überprüfung von Userinput nicht genügend umgesetzt worden, wodurch SQL Code direkt in die Query eingebunden werden kann. </w:t>
+        <w:t xml:space="preserve">em Server willkürlich SQL Code ausführen ist von SQL Injection die Rede. Hierbei ist die Überprüfung von Userinput nicht genügend umgesetzt worden, wodurch SQL Code direkt in </w:t>
+      </w:r>
+      <w:r>
+        <w:rPr>
+          <w:lang w:val="de-DE"/>
+        </w:rPr>
+        <w:t>den</w:t>
+      </w:r>
+      <w:r>
+        <w:rPr>
+          <w:lang w:val="de-DE"/>
+        </w:rPr>
+        <w:t xml:space="preserve"> Query eingebunden werden kann. </w:t>
       </w:r>
     </w:p>
     <w:p>
@@ -3021,7 +2751,31 @@
         <w:rPr>
           <w:lang w:val="de-DE"/>
         </w:rPr>
-        <w:t>die Angriffsmöglichkeit 1x gefunden:</w:t>
+        <w:t xml:space="preserve">die Angriffsmöglichkeit </w:t>
+      </w:r>
+      <w:r>
+        <w:rPr>
+          <w:lang w:val="de-DE"/>
+        </w:rPr>
+        <w:t>ein</w:t>
+      </w:r>
+      <w:r>
+        <w:rPr>
+          <w:lang w:val="de-DE"/>
+        </w:rPr>
+        <w:t xml:space="preserve"> M</w:t>
+      </w:r>
+      <w:r>
+        <w:rPr>
+          <w:lang w:val="de-DE"/>
+        </w:rPr>
+        <w:t>al</w:t>
+      </w:r>
+      <w:r>
+        <w:rPr>
+          <w:lang w:val="de-DE"/>
+        </w:rPr>
+        <w:t xml:space="preserve"> gefunden:</w:t>
       </w:r>
       <w:r>
         <w:rPr>
@@ -3034,7 +2788,7 @@
           <w:noProof/>
         </w:rPr>
         <w:drawing>
-          <wp:inline distT="0" distB="0" distL="0" distR="0" wp14:anchorId="73E93F7D" wp14:editId="56359C10">
+          <wp:inline distT="0" distB="0" distL="0" distR="0" wp14:anchorId="7D0A1269" wp14:editId="067136FE">
             <wp:extent cx="4596351" cy="416169"/>
             <wp:effectExtent l="0" t="0" r="0" b="3175"/>
             <wp:docPr id="9" name="Picture 7"/>
@@ -3099,7 +2853,19 @@
         <w:rPr>
           <w:lang w:val="de-DE"/>
         </w:rPr>
-        <w:t>Hier wird direkt ohne Überprüfung die Post Variabel „username“ abgefragt, wodurch SQL-Code eingefügt werden kann.</w:t>
+        <w:t>Hier wird direkt ohne Überprüfung die Post</w:t>
+      </w:r>
+      <w:r>
+        <w:rPr>
+          <w:lang w:val="de-DE"/>
+        </w:rPr>
+        <w:t>v</w:t>
+      </w:r>
+      <w:r>
+        <w:rPr>
+          <w:lang w:val="de-DE"/>
+        </w:rPr>
+        <w:t>ariabel „username“ abgefragt, wodurch SQL-Code eingefügt werden kann.</w:t>
       </w:r>
     </w:p>
     <w:p>
@@ -3126,7 +2892,43 @@
         <w:rPr>
           <w:lang w:val="de-DE"/>
         </w:rPr>
-        <w:t>Es müssen Überprüfungen eingefügt werden im Code bevor die SQL-Abfrage durchgeführt wird. Hierzu sollte zuerst geprüft werden, ob die Variabel überhaupt vorhanden ist (isset), danach muss mit html_specialchars der Input von möglichen SQL-Code bereinigt werden.</w:t>
+        <w:t>Es müssen</w:t>
+      </w:r>
+      <w:r>
+        <w:rPr>
+          <w:lang w:val="de-DE"/>
+        </w:rPr>
+        <w:t xml:space="preserve"> </w:t>
+      </w:r>
+      <w:r>
+        <w:rPr>
+          <w:lang w:val="de-DE"/>
+        </w:rPr>
+        <w:t xml:space="preserve">Überprüfungen </w:t>
+      </w:r>
+      <w:r>
+        <w:rPr>
+          <w:lang w:val="de-DE"/>
+        </w:rPr>
+        <w:t xml:space="preserve">im Code </w:t>
+      </w:r>
+      <w:r>
+        <w:rPr>
+          <w:lang w:val="de-DE"/>
+        </w:rPr>
+        <w:t>eingefügt werden bevor die SQL-Abfrage durchgeführt wird. Hierzu sollte zuerst geprüft werden, ob die Variabel überhaupt vorhanden ist (isset), danach muss mit</w:t>
+      </w:r>
+      <w:r>
+        <w:rPr>
+          <w:lang w:val="de-DE"/>
+        </w:rPr>
+        <w:t xml:space="preserve"> der Funktion</w:t>
+      </w:r>
+      <w:r>
+        <w:rPr>
+          <w:lang w:val="de-DE"/>
+        </w:rPr>
+        <w:t xml:space="preserve"> html_specialchars der Input von möglichen SQL-Code bereinigt werden.</w:t>
       </w:r>
     </w:p>
     <w:p>
@@ -3294,7 +3096,6 @@
         <w:rPr>
           <w:lang w:val="de-DE"/>
         </w:rPr>
-        <w:lastRenderedPageBreak/>
         <w:t>Vorhandene Probleme</w:t>
       </w:r>
     </w:p>
@@ -3308,13 +3109,19 @@
         <w:rPr>
           <w:lang w:val="de-DE"/>
         </w:rPr>
-        <w:t>In dem Sourcecode wurde 6</w:t>
-      </w:r>
-      <w:r>
-        <w:rPr>
-          <w:lang w:val="de-DE"/>
-        </w:rPr>
-        <w:t>x die „</w:t>
+        <w:t xml:space="preserve">In dem Sourcecode wurde </w:t>
+      </w:r>
+      <w:r>
+        <w:rPr>
+          <w:lang w:val="de-DE"/>
+        </w:rPr>
+        <w:t xml:space="preserve">sechs Mal </w:t>
+      </w:r>
+      <w:r>
+        <w:rPr>
+          <w:lang w:val="de-DE"/>
+        </w:rPr>
+        <w:t>die „</w:t>
       </w:r>
       <w:r>
         <w:rPr>
@@ -3339,7 +3146,19 @@
         <w:rPr>
           <w:lang w:val="de-DE"/>
         </w:rPr>
-        <w:t xml:space="preserve">Nach einer Analyse der betroffenen Codestellen fanden wir jedoch heraus, dass dies nur an einer Stelle ein wirkliches Problem besteht, da wir sonst die Dateien hardkodiert einbinden und nicht dynamisch. </w:t>
+        <w:t>Nach einer Analyse der betroffenen Codestellen fanden wir jedoch heraus, dass nur an einer Stelle ein wirkliches Problem besteht, da wir sonst die Dateien har</w:t>
+      </w:r>
+      <w:r>
+        <w:rPr>
+          <w:lang w:val="de-DE"/>
+        </w:rPr>
+        <w:t>tc</w:t>
+      </w:r>
+      <w:r>
+        <w:rPr>
+          <w:lang w:val="de-DE"/>
+        </w:rPr>
+        <w:t xml:space="preserve">odiert einbinden und nicht dynamisch. </w:t>
       </w:r>
     </w:p>
     <w:p>
@@ -3467,7 +3286,19 @@
         <w:rPr>
           <w:lang w:val="de-DE"/>
         </w:rPr>
-        <w:t xml:space="preserve">Es sollte eine Whitelist erstellt werden um das bestehende Risiko zu beheben sowie auch eine bessere Absicherung für die Weiterentwicklung der App zu gewährleisten, falls in einem späteren Schritt weitere dynamische includes eingebunden werden. </w:t>
+        <w:t xml:space="preserve">Es sollte eine Whitelist erstellt werden um das bestehende Risiko zu beheben sowie auch eine bessere Absicherung für die Weiterentwicklung der App zu gewährleisten, falls in einem späteren Schritt weitere dynamische </w:t>
+      </w:r>
+      <w:r>
+        <w:rPr>
+          <w:lang w:val="de-DE"/>
+        </w:rPr>
+        <w:t>I</w:t>
+      </w:r>
+      <w:r>
+        <w:rPr>
+          <w:lang w:val="de-DE"/>
+        </w:rPr>
+        <w:t xml:space="preserve">ncludes eingebunden werden. </w:t>
       </w:r>
     </w:p>
     <w:p>
@@ -3494,7 +3325,49 @@
         <w:rPr>
           <w:lang w:val="de-DE"/>
         </w:rPr>
-        <w:t xml:space="preserve">Ein Angreifer kann Headers in den Response Header einfügen bei dieser Attacke. Dadurch kann er den Request auf eine externe Seite weiterleiten oder auch via SET-COOKIE die Cookies manipulieren. </w:t>
+        <w:t>Bei dieser Attacke fügt ein</w:t>
+      </w:r>
+      <w:r>
+        <w:rPr>
+          <w:lang w:val="de-DE"/>
+        </w:rPr>
+        <w:t xml:space="preserve"> Angreifer </w:t>
+      </w:r>
+      <w:r>
+        <w:rPr>
+          <w:lang w:val="de-DE"/>
+        </w:rPr>
+        <w:t xml:space="preserve">weitere </w:t>
+      </w:r>
+      <w:r>
+        <w:rPr>
+          <w:lang w:val="de-DE"/>
+        </w:rPr>
+        <w:t>Header in den Response</w:t>
+      </w:r>
+      <w:r>
+        <w:rPr>
+          <w:lang w:val="de-DE"/>
+        </w:rPr>
+        <w:t>h</w:t>
+      </w:r>
+      <w:r>
+        <w:rPr>
+          <w:lang w:val="de-DE"/>
+        </w:rPr>
+        <w:t xml:space="preserve">eader </w:t>
+      </w:r>
+      <w:r>
+        <w:rPr>
+          <w:lang w:val="de-DE"/>
+        </w:rPr>
+        <w:t>ein</w:t>
+      </w:r>
+      <w:r>
+        <w:rPr>
+          <w:lang w:val="de-DE"/>
+        </w:rPr>
+        <w:t xml:space="preserve">. Dadurch kann er den Request auf eine externe Seite weiterleiten oder auch via SET-COOKIE die Cookies manipulieren. </w:t>
       </w:r>
       <w:r>
         <w:rPr>
@@ -3641,7 +3514,7 @@
         <w:rPr>
           <w:lang w:val="de-DE"/>
         </w:rPr>
-        <w:t>1</w:t>
+        <w:t>ein</w:t>
       </w:r>
       <w:r>
         <w:rPr>
@@ -3679,7 +3552,7 @@
           <w:noProof/>
         </w:rPr>
         <w:drawing>
-          <wp:anchor distT="0" distB="0" distL="114300" distR="114300" simplePos="0" relativeHeight="251666432" behindDoc="1" locked="0" layoutInCell="1" allowOverlap="1" wp14:anchorId="61B1032D" wp14:editId="5ED3CEBB">
+          <wp:anchor distT="0" distB="0" distL="114300" distR="114300" simplePos="0" relativeHeight="251666432" behindDoc="1" locked="0" layoutInCell="1" allowOverlap="1" wp14:anchorId="405750AA" wp14:editId="70BE71E8">
             <wp:simplePos x="0" y="0"/>
             <wp:positionH relativeFrom="margin">
               <wp:align>left</wp:align>
@@ -3747,16 +3620,20 @@
         <w:rPr>
           <w:lang w:val="de-DE"/>
         </w:rPr>
-        <w:t>Nach einer Analyse der betroffenen Codestelle fanden wir jedoch heraus, dass dies bei uns kein Problem ist, da wir die Datei hardkodiert einbinden und nicht dynamisch:</w:t>
-      </w:r>
-    </w:p>
-    <w:p>
-      <w:pPr>
-        <w:pStyle w:val="berschrift3"/>
-        <w:rPr>
-          <w:lang w:val="de-DE"/>
-        </w:rPr>
-      </w:pPr>
+        <w:t>Nach einer Analyse der betroffenen Codestelle fanden wir jedoch heraus, dass dies bei uns kein Problem ist, da wir die Datei har</w:t>
+      </w:r>
+      <w:r>
+        <w:rPr>
+          <w:lang w:val="de-DE"/>
+        </w:rPr>
+        <w:t>tc</w:t>
+      </w:r>
+      <w:r>
+        <w:rPr>
+          <w:lang w:val="de-DE"/>
+        </w:rPr>
+        <w:t>odiert einbinden und nicht dynamisch:</w:t>
+      </w:r>
     </w:p>
     <w:p>
       <w:pPr>
@@ -3769,6 +3646,7 @@
         <w:rPr>
           <w:lang w:val="de-DE"/>
         </w:rPr>
+        <w:lastRenderedPageBreak/>
         <w:t>Weiteres Vorgehen</w:t>
       </w:r>
     </w:p>
@@ -3783,32 +3661,424 @@
           <w:lang w:val="de-DE"/>
         </w:rPr>
         <w:t>Neuere PHP Versionen (5.4+) haben bereits einige Verbesserungen zur Verhinderung dieser Angriffsmöglichkeit eingebaut. Deswegen sollte auf eine möglichst neue PHP Version gewechselt werden falls in Zukunft die Seite mit dynamisch erstellten Headern erweitert wird. Weiterhin sollte auch hier eine Whitelist verwendet werden.</w:t>
-      </w:r>
-    </w:p>
-    <w:p>
-      <w:bookmarkStart w:id="6" w:name="_GoBack"/>
-      <w:bookmarkEnd w:id="6"/>
-    </w:p>
-    <w:p/>
-    <w:p>
-      <w:pPr>
-        <w:pStyle w:val="berschrift2"/>
-      </w:pPr>
-      <w:r>
-        <w:t>Weitere Mängel</w:t>
       </w:r>
     </w:p>
     <w:p/>
     <w:p/>
+    <w:p/>
+    <w:p>
+      <w:pPr>
+        <w:pStyle w:val="berschrift2"/>
+      </w:pPr>
+      <w:r>
+        <w:t>Konfiguration</w:t>
+      </w:r>
+    </w:p>
+    <w:p>
+      <w:r>
+        <w:t>Ordnerstruktur</w:t>
+      </w:r>
+      <w:r>
+        <w:t xml:space="preserve"> nicht</w:t>
+      </w:r>
+      <w:r>
+        <w:t xml:space="preserve"> anzeigen</w:t>
+      </w:r>
+    </w:p>
+    <w:p>
+      <w:r>
+        <w:t xml:space="preserve">File kann einfach angezeigt werden, datenbank kann downloaded werden </w:t>
+      </w:r>
+      <w:r>
+        <w:sym w:font="Wingdings" w:char="F0E0"/>
+      </w:r>
+      <w:r>
+        <w:t xml:space="preserve"> inklusive logindaten!!!</w:t>
+      </w:r>
+    </w:p>
+    <w:p>
+      <w:r>
+        <w:t>PHP-Version 5.6</w:t>
+      </w:r>
+    </w:p>
+    <w:p/>
+    <w:p>
+      <w:pPr>
+        <w:pStyle w:val="berschrift2"/>
+      </w:pPr>
+      <w:r>
+        <w:t>Weitere Mängel</w:t>
+      </w:r>
+    </w:p>
+    <w:p>
+      <w:r>
+        <w:t>Errorseite nicht einfach fail, sondern besser login mit usernamen</w:t>
+      </w:r>
+    </w:p>
+    <w:p>
+      <w:r>
+        <w:t>Rechtschreibfehler</w:t>
+      </w:r>
+    </w:p>
+    <w:p>
+      <w:r>
+        <w:t>login anzeige</w:t>
+      </w:r>
+      <w:r>
+        <w:t xml:space="preserve"> fluchtlinien</w:t>
+      </w:r>
+    </w:p>
+    <w:p/>
+    <w:p>
+      <w:pPr>
+        <w:pStyle w:val="berschrift3"/>
+      </w:pPr>
+      <w:r>
+        <w:t>Encoding</w:t>
+      </w:r>
+    </w:p>
+    <w:p>
+      <w:r>
+        <w:t xml:space="preserve">Je nach dem wie ein File codiert ist, können einige Zeichen nicht richtig interpretiert werden. Ein grosses Problem sind immer wieder die Umlaute "ä", "ö" und "ü". Deshalb ist es wichtig gerade bei deutschen und internationalen Applikationen Encoding-Standards zu benutzen, welche die verschiedensten Zeichen anzeigen kann. </w:t>
+      </w:r>
+    </w:p>
+    <w:p>
+      <w:pPr>
+        <w:pStyle w:val="berschrift4"/>
+      </w:pPr>
+      <w:r>
+        <w:t>Vorhandene Probleme</w:t>
+      </w:r>
+    </w:p>
+    <w:p>
+      <w:r>
+        <w:t>Die Applikation kann momentan mit den Umlauten nicht umgehen und zeigt dort deshalb falsche Zeichen an in den Files aufgaben.inc.php und eigenschaften.in.php.</w:t>
+      </w:r>
+    </w:p>
+    <w:p>
+      <w:pPr>
+        <w:pStyle w:val="berschrift4"/>
+      </w:pPr>
+      <w:r>
+        <w:t>Weiteres Vorgehen</w:t>
+      </w:r>
+    </w:p>
+    <w:p>
+      <w:r>
+        <w:t>Die Files, welche falsch encoded (UTF-8) sind, müssen in konvertiert werden in ein anderes Code-Format. In dieser Applikation sind folgende Files betroffen:</w:t>
+      </w:r>
+    </w:p>
+    <w:p>
+      <w:pPr>
+        <w:pStyle w:val="Listenabsatz"/>
+        <w:numPr>
+          <w:ilvl w:val="0"/>
+          <w:numId w:val="5"/>
+        </w:numPr>
+      </w:pPr>
+      <w:r>
+        <w:t>aufgaben.inc.php</w:t>
+      </w:r>
+    </w:p>
+    <w:p>
+      <w:pPr>
+        <w:pStyle w:val="Listenabsatz"/>
+        <w:numPr>
+          <w:ilvl w:val="0"/>
+          <w:numId w:val="5"/>
+        </w:numPr>
+      </w:pPr>
+      <w:r>
+        <w:t>eigenschaften.in.php</w:t>
+      </w:r>
+    </w:p>
+    <w:p/>
+    <w:p/>
     <w:p>
       <w:pPr>
         <w:pStyle w:val="berschrift1"/>
       </w:pPr>
-      <w:bookmarkStart w:id="7" w:name="_Toc501521477"/>
+      <w:bookmarkStart w:id="4" w:name="_Toc501521475"/>
+      <w:r>
+        <w:t xml:space="preserve">Bericht </w:t>
+      </w:r>
+      <w:r>
+        <w:t>Sicherheitsrisiken</w:t>
+      </w:r>
+      <w:bookmarkEnd w:id="4"/>
+    </w:p>
+    <w:p>
+      <w:r>
+        <w:t>Zusammenfassung der Risiken</w:t>
+      </w:r>
+    </w:p>
+    <w:p>
+      <w:pPr>
+        <w:pStyle w:val="berschrift1"/>
+      </w:pPr>
+      <w:bookmarkStart w:id="5" w:name="_Toc501521476"/>
+      <w:r>
+        <w:t>V</w:t>
+      </w:r>
+      <w:r>
+        <w:t>erbesserungen</w:t>
+      </w:r>
+      <w:bookmarkEnd w:id="5"/>
+    </w:p>
+    <w:p/>
+    <w:p>
+      <w:pPr>
+        <w:pStyle w:val="berschrift2"/>
+      </w:pPr>
+      <w:r>
+        <w:lastRenderedPageBreak/>
+        <w:t>Architektur</w:t>
+      </w:r>
+    </w:p>
+    <w:p>
+      <w:r>
+        <w:t>Text mit Beschrieb, Bild neue Datenstruktur.</w:t>
+      </w:r>
+    </w:p>
+    <w:p/>
+    <w:p>
+      <w:pPr>
+        <w:pStyle w:val="berschrift3"/>
+      </w:pPr>
+      <w:r>
+        <w:t>Datenlayer</w:t>
+      </w:r>
+    </w:p>
+    <w:p>
+      <w:pPr>
+        <w:pStyle w:val="Listenabsatz"/>
+        <w:numPr>
+          <w:ilvl w:val="0"/>
+          <w:numId w:val="1"/>
+        </w:numPr>
+      </w:pPr>
+      <w:r>
+        <w:t>Logindaten aus schlosslauf.sql entfernen</w:t>
+      </w:r>
+    </w:p>
+    <w:p>
+      <w:pPr>
+        <w:pStyle w:val="Listenabsatz"/>
+        <w:numPr>
+          <w:ilvl w:val="0"/>
+          <w:numId w:val="1"/>
+        </w:numPr>
+      </w:pPr>
+      <w:r>
+        <w:t>Ordnerstruktur anpassen</w:t>
+      </w:r>
+    </w:p>
+    <w:p>
+      <w:pPr>
+        <w:pStyle w:val="Listenabsatz"/>
+        <w:numPr>
+          <w:ilvl w:val="1"/>
+          <w:numId w:val="1"/>
+        </w:numPr>
+      </w:pPr>
+      <w:r>
+        <w:t>eigener Ordner</w:t>
+      </w:r>
+    </w:p>
+    <w:p>
+      <w:pPr>
+        <w:pStyle w:val="Listenabsatz"/>
+        <w:numPr>
+          <w:ilvl w:val="0"/>
+          <w:numId w:val="1"/>
+        </w:numPr>
+      </w:pPr>
+      <w:r>
+        <w:t>Daten aus file.txt in die Datenbank ‘schlosslauf’ integrieren</w:t>
+      </w:r>
+    </w:p>
+    <w:p>
+      <w:pPr>
+        <w:pStyle w:val="Listenabsatz"/>
+        <w:numPr>
+          <w:ilvl w:val="1"/>
+          <w:numId w:val="1"/>
+        </w:numPr>
+      </w:pPr>
+      <w:r>
+        <w:t>Logik dazu nicht vergessen!</w:t>
+      </w:r>
+    </w:p>
+    <w:p>
+      <w:pPr>
+        <w:pStyle w:val="Listenabsatz"/>
+        <w:numPr>
+          <w:ilvl w:val="0"/>
+          <w:numId w:val="1"/>
+        </w:numPr>
+      </w:pPr>
+      <w:r>
+        <w:t>Andere Verschlüsselung als MD5 verwenden</w:t>
+      </w:r>
+    </w:p>
+    <w:p/>
+    <w:p/>
+    <w:p>
+      <w:pPr>
+        <w:pStyle w:val="berschrift3"/>
+      </w:pPr>
+      <w:r>
+        <w:t>Businesslayer</w:t>
+      </w:r>
+    </w:p>
+    <w:p>
+      <w:pPr>
+        <w:pStyle w:val="Listenabsatz"/>
+        <w:numPr>
+          <w:ilvl w:val="0"/>
+          <w:numId w:val="4"/>
+        </w:numPr>
+      </w:pPr>
+      <w:r>
+        <w:t>Ordnerstruktur anpassen</w:t>
+      </w:r>
+    </w:p>
+    <w:p>
+      <w:pPr>
+        <w:pStyle w:val="Listenabsatz"/>
+        <w:numPr>
+          <w:ilvl w:val="0"/>
+          <w:numId w:val="4"/>
+        </w:numPr>
+      </w:pPr>
+      <w:r>
+        <w:t>Aufruf-Überprüfungen einbauen in allen Files</w:t>
+      </w:r>
+    </w:p>
+    <w:p/>
+    <w:p/>
+    <w:p>
+      <w:pPr>
+        <w:pStyle w:val="berschrift3"/>
+      </w:pPr>
+      <w:r>
+        <w:t>Presentationlayer</w:t>
+      </w:r>
+    </w:p>
+    <w:p>
+      <w:pPr>
+        <w:pStyle w:val="Listenabsatz"/>
+        <w:numPr>
+          <w:ilvl w:val="0"/>
+          <w:numId w:val="3"/>
+        </w:numPr>
+      </w:pPr>
+      <w:r>
+        <w:t>Ordnerstruktur anpassen</w:t>
+      </w:r>
+    </w:p>
+    <w:p>
+      <w:pPr>
+        <w:pStyle w:val="Listenabsatz"/>
+        <w:numPr>
+          <w:ilvl w:val="0"/>
+          <w:numId w:val="3"/>
+        </w:numPr>
+      </w:pPr>
+      <w:r>
+        <w:t xml:space="preserve">HTML aus PHP-Dateien extrahieren / bzw. Dateien von PHP-Dateien in </w:t>
+      </w:r>
+      <w:r>
+        <w:t>HTML-Dateien ändern</w:t>
+      </w:r>
+    </w:p>
+    <w:p>
+      <w:pPr>
+        <w:pStyle w:val="Listenabsatz"/>
+        <w:numPr>
+          <w:ilvl w:val="1"/>
+          <w:numId w:val="3"/>
+        </w:numPr>
+      </w:pPr>
+      <w:r>
+        <w:t>inc.php-Dateien als HTML-Files speichern</w:t>
+      </w:r>
+    </w:p>
+    <w:p>
+      <w:pPr>
+        <w:pStyle w:val="Listenabsatz"/>
+        <w:numPr>
+          <w:ilvl w:val="2"/>
+          <w:numId w:val="3"/>
+        </w:numPr>
+      </w:pPr>
+      <w:r>
+        <w:t>ausser navigation.inc.php, da diese dynamisch aufgebaut wird</w:t>
+      </w:r>
+    </w:p>
+    <w:p>
+      <w:pPr>
+        <w:pStyle w:val="Listenabsatz"/>
+        <w:numPr>
+          <w:ilvl w:val="1"/>
+          <w:numId w:val="3"/>
+        </w:numPr>
+      </w:pPr>
+      <w:r>
+        <w:t>HTML-Template erstellen (aus index.php extrahieren)</w:t>
+      </w:r>
+    </w:p>
+    <w:p>
+      <w:pPr>
+        <w:pStyle w:val="Listenabsatz"/>
+        <w:numPr>
+          <w:ilvl w:val="0"/>
+          <w:numId w:val="3"/>
+        </w:numPr>
+      </w:pPr>
+      <w:r>
+        <w:t>style.css entfernen</w:t>
+      </w:r>
+    </w:p>
+    <w:p/>
+    <w:p>
+      <w:pPr>
+        <w:pStyle w:val="berschrift2"/>
+      </w:pPr>
+      <w:r>
+        <w:t>Konfiguration</w:t>
+      </w:r>
+    </w:p>
+    <w:p/>
+    <w:p>
+      <w:pPr>
+        <w:pStyle w:val="berschrift2"/>
+      </w:pPr>
+      <w:r>
+        <w:t>Sicherheitsrelevante Schwachstellen</w:t>
+      </w:r>
+    </w:p>
+    <w:p/>
+    <w:p/>
+    <w:p>
+      <w:pPr>
+        <w:pStyle w:val="berschrift2"/>
+      </w:pPr>
+      <w:r>
+        <w:t>Weitere Mängel</w:t>
+      </w:r>
+    </w:p>
+    <w:p/>
+    <w:p/>
+    <w:p>
+      <w:pPr>
+        <w:pStyle w:val="berschrift1"/>
+      </w:pPr>
+      <w:bookmarkStart w:id="6" w:name="_Toc501521477"/>
       <w:r>
         <w:t>Resultate</w:t>
       </w:r>
-      <w:bookmarkEnd w:id="7"/>
+      <w:bookmarkEnd w:id="6"/>
     </w:p>
     <w:p/>
     <w:p/>
@@ -3822,7 +4092,7 @@
           <w:szCs w:val="36"/>
         </w:rPr>
       </w:pPr>
-      <w:bookmarkStart w:id="8" w:name="_Toc501521478"/>
+      <w:bookmarkStart w:id="7" w:name="_Toc501521478"/>
       <w:r>
         <w:rPr>
           <w:noProof/>
@@ -3903,7 +4173,7 @@
         <w:lastRenderedPageBreak/>
         <w:t>Quellen</w:t>
       </w:r>
-      <w:bookmarkEnd w:id="8"/>
+      <w:bookmarkEnd w:id="7"/>
     </w:p>
     <w:p/>
     <w:tbl>
@@ -4048,7 +4318,10 @@
         </w:tc>
       </w:tr>
     </w:tbl>
-    <w:p/>
+    <w:p>
+      <w:bookmarkStart w:id="8" w:name="_GoBack"/>
+      <w:bookmarkEnd w:id="8"/>
+    </w:p>
     <w:sectPr>
       <w:pgSz w:w="11906" w:h="16838"/>
       <w:pgMar w:top="1417" w:right="1417" w:bottom="1134" w:left="1417" w:header="708" w:footer="708" w:gutter="0"/>
@@ -6046,7 +6319,7 @@
 </file>
 
 <file path=customXml/itemProps2.xml><?xml version="1.0" encoding="utf-8"?>
-<ds:datastoreItem xmlns:ds="http://schemas.openxmlformats.org/officeDocument/2006/customXml" ds:itemID="{1B28D8CE-2DB5-48C5-80E1-B671A59D6804}">
+<ds:datastoreItem xmlns:ds="http://schemas.openxmlformats.org/officeDocument/2006/customXml" ds:itemID="{7B94B256-C11F-46B5-AA98-C055AEBB27A0}">
   <ds:schemaRefs>
     <ds:schemaRef ds:uri="http://schemas.openxmlformats.org/officeDocument/2006/bibliography"/>
   </ds:schemaRefs>

</xml_diff>